<commit_message>
Zustand KEINE durch Zustand GELB_BLINKEN ersetzt
</commit_message>
<xml_diff>
--- a/SW/13_Zustandsmaschine/Ampel.docx
+++ b/SW/13_Zustandsmaschine/Ampel.docx
@@ -19,9 +19,9 @@
         <w:tblLook w:val="04A0" w:firstRow="1" w:lastRow="0" w:firstColumn="1" w:lastColumn="0" w:noHBand="0" w:noVBand="1"/>
       </w:tblPr>
       <w:tblGrid>
-        <w:gridCol w:w="1157"/>
+        <w:gridCol w:w="1558"/>
         <w:gridCol w:w="435"/>
-        <w:gridCol w:w="1238"/>
+        <w:gridCol w:w="1558"/>
         <w:gridCol w:w="1985"/>
       </w:tblGrid>
       <w:tr>
@@ -114,7 +114,7 @@
           </w:tcPr>
           <w:p>
             <w:r>
-              <w:t>KEINE</w:t>
+              <w:t>GELB_BLINKEN</w:t>
             </w:r>
           </w:p>
         </w:tc>
@@ -145,7 +145,7 @@
           </w:tcPr>
           <w:p>
             <w:r>
-              <w:t>KEINE</w:t>
+              <w:t>GELB_BLINKEN</w:t>
             </w:r>
           </w:p>
         </w:tc>
@@ -462,7 +462,7 @@
           </w:tcPr>
           <w:p>
             <w:r>
-              <w:t>KEINE</w:t>
+              <w:t>GELB_BLINKEN</w:t>
             </w:r>
           </w:p>
         </w:tc>
@@ -520,7 +520,7 @@
           </w:tcPr>
           <w:p>
             <w:r>
-              <w:t>KEINE</w:t>
+              <w:t>GELB_BLINKEN</w:t>
             </w:r>
           </w:p>
         </w:tc>
@@ -578,7 +578,7 @@
           </w:tcPr>
           <w:p>
             <w:r>
-              <w:t>KEINE</w:t>
+              <w:t>GELB_BLINKEN</w:t>
             </w:r>
           </w:p>
         </w:tc>
@@ -636,7 +636,7 @@
           </w:tcPr>
           <w:p>
             <w:r>
-              <w:t>KEINE</w:t>
+              <w:t>GELB_BLINKEN</w:t>
             </w:r>
           </w:p>
         </w:tc>
@@ -671,13 +671,10 @@
         <w:jc w:val="center"/>
       </w:pPr>
       <w:r>
-        <w:rPr>
-          <w:noProof/>
-        </w:rPr>
         <w:drawing>
-          <wp:inline distT="0" distB="0" distL="0" distR="0" wp14:anchorId="4743C38C" wp14:editId="687602A4">
-            <wp:extent cx="2678059" cy="2944091"/>
-            <wp:effectExtent l="0" t="0" r="8255" b="8890"/>
+          <wp:inline distT="0" distB="0" distL="0" distR="0" wp14:anchorId="10DC7EFF" wp14:editId="3B333822">
+            <wp:extent cx="2667000" cy="3041417"/>
+            <wp:effectExtent l="0" t="0" r="0" b="6985"/>
             <wp:docPr id="1" name="Grafik 1"/>
             <wp:cNvGraphicFramePr>
               <a:graphicFrameLocks xmlns:a="http://schemas.openxmlformats.org/drawingml/2006/main" noChangeAspect="1"/>
@@ -698,7 +695,7 @@
                   <pic:spPr>
                     <a:xfrm>
                       <a:off x="0" y="0"/>
-                      <a:ext cx="2681868" cy="2948279"/>
+                      <a:ext cx="2670685" cy="3045620"/>
                     </a:xfrm>
                     <a:prstGeom prst="rect">
                       <a:avLst/>

</xml_diff>